<commit_message>
update rubric recexpsim, binder readme link
</commit_message>
<xml_diff>
--- a/Resources/RecExpSim/BLS_RecExpSim_PerformanceEvaluationRubric.docx
+++ b/Resources/RecExpSim/BLS_RecExpSim_PerformanceEvaluationRubric.docx
@@ -99,9 +99,7 @@
               <w:pStyle w:val="Normal"/>
             </w:pPr>
             <w:r>
-              <w:rPr>
-                <w:highlight w:val="darkGreen"/>
-              </w:rPr>
+              <w:rPr/>
               <w:t>Sophisticated</w:t>
             </w:r>
           </w:p>

</xml_diff>